<commit_message>
JAVA github Code Release Version 1
</commit_message>
<xml_diff>
--- a/resource/file/人工检验表.docx
+++ b/resource/file/人工检验表.docx
@@ -24,8 +24,8 @@
         <w:gridCol w:w="157"/>
         <w:gridCol w:w="90"/>
         <w:gridCol w:w="270"/>
-        <w:gridCol w:w="270"/>
-        <w:gridCol w:w="900"/>
+        <w:gridCol w:w="360"/>
+        <w:gridCol w:w="810"/>
         <w:gridCol w:w="139"/>
         <w:gridCol w:w="887"/>
         <w:gridCol w:w="913"/>
@@ -33,8 +33,8 @@
         <w:gridCol w:w="360"/>
         <w:gridCol w:w="409"/>
         <w:gridCol w:w="1139"/>
-        <w:gridCol w:w="430"/>
-        <w:gridCol w:w="356"/>
+        <w:gridCol w:w="522"/>
+        <w:gridCol w:w="264"/>
         <w:gridCol w:w="636"/>
         <w:gridCol w:w="360"/>
         <w:gridCol w:w="1186"/>
@@ -115,27 +115,19 @@
         </w:tc>
         <w:tc>
           <w:tcPr>
-            <w:tcW w:w="1170" w:type="dxa"/>
+            <w:tcW w:w="1260" w:type="dxa"/>
             <w:gridSpan w:val="5"/>
           </w:tcPr>
           <w:p/>
         </w:tc>
         <w:tc>
           <w:tcPr>
-            <w:tcW w:w="1926" w:type="dxa"/>
+            <w:tcW w:w="1836" w:type="dxa"/>
             <w:gridSpan w:val="3"/>
           </w:tcPr>
           <w:p>
             <w:r>
-              <w:t>${</w:t>
-            </w:r>
-            <w:proofErr w:type="spellStart"/>
-            <w:r>
-              <w:t>platnum</w:t>
-            </w:r>
-            <w:proofErr w:type="spellEnd"/>
-            <w:r>
-              <w:t>}</w:t>
+              <w:t>${platnum}</w:t>
             </w:r>
           </w:p>
         </w:tc>
@@ -165,15 +157,7 @@
               <w:jc w:val="left"/>
             </w:pPr>
             <w:r>
-              <w:t>${</w:t>
-            </w:r>
-            <w:proofErr w:type="spellStart"/>
-            <w:r>
-              <w:t>vehicleType</w:t>
-            </w:r>
-            <w:proofErr w:type="spellEnd"/>
-            <w:r>
-              <w:t>}</w:t>
+              <w:t>${vehicleType}</w:t>
             </w:r>
           </w:p>
         </w:tc>
@@ -190,19 +174,7 @@
           </w:tcPr>
           <w:p>
             <w:r>
-              <w:fldChar w:fldCharType="begin"/>
-            </w:r>
-            <w:r>
-              <w:instrText xml:space="preserve"> QUOTE ${usage} \* MERGEFORMAT </w:instrText>
-            </w:r>
-            <w:r>
-              <w:fldChar w:fldCharType="separate"/>
-            </w:r>
-            <w:r>
               <w:t>${usage}</w:t>
-            </w:r>
-            <w:r>
-              <w:fldChar w:fldCharType="end"/>
             </w:r>
           </w:p>
         </w:tc>
@@ -371,7 +343,7 @@
         </w:tc>
         <w:tc>
           <w:tcPr>
-            <w:tcW w:w="1978" w:type="dxa"/>
+            <w:tcW w:w="2070" w:type="dxa"/>
             <w:gridSpan w:val="3"/>
           </w:tcPr>
           <w:p>
@@ -388,7 +360,7 @@
         </w:tc>
         <w:tc>
           <w:tcPr>
-            <w:tcW w:w="356" w:type="dxa"/>
+            <w:tcW w:w="264" w:type="dxa"/>
           </w:tcPr>
           <w:p>
             <w:pPr>
@@ -399,14 +371,6 @@
                 <w:szCs w:val="10"/>
               </w:rPr>
             </w:pPr>
-            <w:r>
-              <w:rPr>
-                <w:rFonts w:ascii="仿宋" w:eastAsia="仿宋" w:hAnsi="仿宋" w:cs="仿宋" w:hint="eastAsia"/>
-                <w:sz w:val="10"/>
-                <w:szCs w:val="10"/>
-              </w:rPr>
-              <w:t>日</w:t>
-            </w:r>
           </w:p>
         </w:tc>
         <w:tc>
@@ -434,7 +398,7 @@
       </w:tr>
       <w:tr>
         <w:trPr>
-          <w:trHeight w:val="719"/>
+          <w:trHeight w:val="648"/>
         </w:trPr>
         <w:tc>
           <w:tcPr>
@@ -992,15 +956,7 @@
           </w:tcPr>
           <w:p>
             <w:r>
-              <w:t>${</w:t>
-            </w:r>
-            <w:proofErr w:type="spellStart"/>
-            <w:r>
-              <w:t>tel</w:t>
-            </w:r>
-            <w:proofErr w:type="spellEnd"/>
-            <w:r>
-              <w:t>}</w:t>
+              <w:t>${tel}</w:t>
             </w:r>
           </w:p>
         </w:tc>
@@ -2768,6 +2724,10 @@
 </file>
 
 <file path=customXml/item1.xml><?xml version="1.0" encoding="utf-8"?>
+<b:Sources xmlns:b="http://schemas.openxmlformats.org/officeDocument/2006/bibliography" xmlns="http://schemas.openxmlformats.org/officeDocument/2006/bibliography" SelectedStyle="\APASixthEditionOfficeOnline.xsl" StyleName="APA" Version="6"/>
+</file>
+
+<file path=customXml/item2.xml><?xml version="1.0" encoding="utf-8"?>
 <s:customData xmlns="http://www.wps.cn/officeDocument/2013/wpsCustomData" xmlns:s="http://www.wps.cn/officeDocument/2013/wpsCustomData">
   <customSectProps>
     <customSectPr/>
@@ -2778,22 +2738,18 @@
 </s:customData>
 </file>
 
-<file path=customXml/item2.xml><?xml version="1.0" encoding="utf-8"?>
-<b:Sources xmlns:b="http://schemas.openxmlformats.org/officeDocument/2006/bibliography" xmlns="http://schemas.openxmlformats.org/officeDocument/2006/bibliography" SelectedStyle="\APASixthEditionOfficeOnline.xsl" StyleName="APA" Version="6"/>
+<file path=customXml/itemProps1.xml><?xml version="1.0" encoding="utf-8"?>
+<ds:datastoreItem xmlns:ds="http://schemas.openxmlformats.org/officeDocument/2006/customXml" ds:itemID="{AA12BFC1-717C-490D-8A6E-BC1F250A0CA1}">
+  <ds:schemaRefs>
+    <ds:schemaRef ds:uri="http://schemas.openxmlformats.org/officeDocument/2006/bibliography"/>
+  </ds:schemaRefs>
+</ds:datastoreItem>
 </file>
 
-<file path=customXml/itemProps1.xml><?xml version="1.0" encoding="utf-8"?>
+<file path=customXml/itemProps2.xml><?xml version="1.0" encoding="utf-8"?>
 <ds:datastoreItem xmlns:ds="http://schemas.openxmlformats.org/officeDocument/2006/customXml" ds:itemID="{B1977F7D-205B-4081-913C-38D41E755F92}">
   <ds:schemaRefs>
     <ds:schemaRef ds:uri="http://www.wps.cn/officeDocument/2013/wpsCustomData"/>
   </ds:schemaRefs>
 </ds:datastoreItem>
-</file>
-
-<file path=customXml/itemProps2.xml><?xml version="1.0" encoding="utf-8"?>
-<ds:datastoreItem xmlns:ds="http://schemas.openxmlformats.org/officeDocument/2006/customXml" ds:itemID="{AA12BFC1-717C-490D-8A6E-BC1F250A0CA1}">
-  <ds:schemaRefs>
-    <ds:schemaRef ds:uri="http://schemas.openxmlformats.org/officeDocument/2006/bibliography"/>
-  </ds:schemaRefs>
-</ds:datastoreItem>
 </file>
</xml_diff>